<commit_message>
Add Microsoft OneDrive sharing instructions for Team Meeting 2
Added note for Microsoft PowerPoint/OneDrive users to select "People in CSU Bakersfield" instead of "Anyone" since the university blocks the Anyone option.

Co-Authored-By: Claude Opus 4.5 <noreply@anthropic.com>
</commit_message>
<xml_diff>
--- a/Team-Meeting-2.docx
+++ b/Team-Meeting-2.docx
@@ -1732,6 +1732,68 @@
     </w:p>
     <w:p>
       <w:pPr>
+        <w:pStyle w:val="BodyText"/>
+      </w:pPr>
+      <w:r>
+        <w:rPr>
+          <w:b/>
+          <w:bCs/>
+        </w:rPr>
+        <w:t xml:space="preserve">Microsoft PowerPoint/OneDrive Users:</w:t>
+      </w:r>
+      <w:r>
+        <w:t xml:space="preserve"> </w:t>
+      </w:r>
+      <w:r>
+        <w:t xml:space="preserve">The university blocks the</w:t>
+      </w:r>
+      <w:r>
+        <w:t xml:space="preserve"> </w:t>
+      </w:r>
+      <w:r>
+        <w:t xml:space="preserve">“Anyone”</w:t>
+      </w:r>
+      <w:r>
+        <w:t xml:space="preserve"> </w:t>
+      </w:r>
+      <w:r>
+        <w:t xml:space="preserve">option. Instead, select</w:t>
+      </w:r>
+      <w:r>
+        <w:t xml:space="preserve"> </w:t>
+      </w:r>
+      <w:r>
+        <w:rPr>
+          <w:b/>
+          <w:bCs/>
+        </w:rPr>
+        <w:t xml:space="preserve">“People in CSU Bakersfield”</w:t>
+      </w:r>
+      <w:r>
+        <w:t xml:space="preserve"> </w:t>
+      </w:r>
+      <w:r>
+        <w:t xml:space="preserve">with</w:t>
+      </w:r>
+      <w:r>
+        <w:t xml:space="preserve"> </w:t>
+      </w:r>
+      <w:r>
+        <w:rPr>
+          <w:b/>
+          <w:bCs/>
+        </w:rPr>
+        <w:t xml:space="preserve">“Can view”</w:t>
+      </w:r>
+      <w:r>
+        <w:t xml:space="preserve"> </w:t>
+      </w:r>
+      <w:r>
+        <w:t xml:space="preserve">permission. This allows all CSUB students and faculty to access your slides.</w:t>
+      </w:r>
+    </w:p>
+    <w:p>
+      <w:pPr>
         <w:pStyle w:val="BlockText"/>
       </w:pPr>
       <w:r>
@@ -1822,7 +1884,7 @@
               <w:pStyle w:val="Compact"/>
             </w:pPr>
             <w:r>
-              <w:t xml:space="preserve">Link works without sign-in</w:t>
+              <w:t xml:space="preserve">Link works without sign-in (or CSUB sign-in for Microsoft)</w:t>
             </w:r>
           </w:p>
         </w:tc>

</xml_diff>